<commit_message>
Added notes: about U3D texture coordinate system
</commit_message>
<xml_diff>
--- a/CourseProject/Notes.docx
+++ b/CourseProject/Notes.docx
@@ -716,7 +716,14 @@
           <w:b/>
           <w:lang w:val="en-US"/>
         </w:rPr>
-        <w:t>3-rd</w:t>
+        <w:t>1</w:t>
+      </w:r>
+      <w:r>
+        <w:rPr>
+          <w:b/>
+          <w:lang w:val="en-US"/>
+        </w:rPr>
+        <w:t>-rd</w:t>
       </w:r>
       <w:r>
         <w:rPr>
@@ -742,11 +749,114 @@
     <w:p>
       <w:pPr>
         <w:rPr>
-          <w:lang w:val="en-US"/>
-        </w:rPr>
-      </w:pPr>
+          <w:lang w:val="ru-RU"/>
+        </w:rPr>
+      </w:pPr>
+      <w:r>
+        <w:rPr>
+          <w:lang w:val="ru-RU"/>
+        </w:rPr>
+        <w:t xml:space="preserve">В </w:t>
+      </w:r>
+      <w:r>
+        <w:rPr>
+          <w:lang w:val="en-US"/>
+        </w:rPr>
+        <w:t>U</w:t>
+      </w:r>
+      <w:r>
+        <w:rPr>
+          <w:lang w:val="ru-RU"/>
+        </w:rPr>
+        <w:t>3</w:t>
+      </w:r>
+      <w:r>
+        <w:rPr>
+          <w:lang w:val="en-US"/>
+        </w:rPr>
+        <w:t>D</w:t>
+      </w:r>
+      <w:r>
+        <w:rPr>
+          <w:lang w:val="ru-RU"/>
+        </w:rPr>
+        <w:t xml:space="preserve"> координати текстур такі:</w:t>
+      </w:r>
+    </w:p>
+    <w:p>
+      <w:pPr>
+        <w:rPr>
+          <w:lang w:val="en-US"/>
+        </w:rPr>
+      </w:pPr>
+      <w:r>
+        <w:rPr>
+          <w:lang w:val="en-US"/>
+        </w:rPr>
+        <w:t>0, 0 -&gt; left bottom</w:t>
+      </w:r>
+    </w:p>
+    <w:p>
+      <w:pPr>
+        <w:rPr>
+          <w:lang w:val="en-US"/>
+        </w:rPr>
+      </w:pPr>
+      <w:r>
+        <w:rPr>
+          <w:lang w:val="en-US"/>
+        </w:rPr>
+        <w:t>0, 1 -&gt; left top</w:t>
+      </w:r>
+    </w:p>
+    <w:p>
+      <w:pPr>
+        <w:rPr>
+          <w:lang w:val="en-US"/>
+        </w:rPr>
+      </w:pPr>
+      <w:r>
+        <w:rPr>
+          <w:lang w:val="en-US"/>
+        </w:rPr>
+        <w:t>1, 0 -&gt; right bottom</w:t>
+      </w:r>
+    </w:p>
+    <w:p>
+      <w:pPr>
+        <w:rPr>
+          <w:lang w:val="en-US"/>
+        </w:rPr>
+      </w:pPr>
+      <w:r>
+        <w:rPr>
+          <w:lang w:val="en-US"/>
+        </w:rPr>
+        <w:t>1, 1 -&gt; right top</w:t>
+      </w:r>
       <w:bookmarkStart w:id="0" w:name="_GoBack"/>
       <w:bookmarkEnd w:id="0"/>
+    </w:p>
+    <w:p>
+      <w:pPr>
+        <w:rPr>
+          <w:lang w:val="en-US"/>
+        </w:rPr>
+      </w:pPr>
+    </w:p>
+    <w:p>
+      <w:pPr>
+        <w:rPr>
+          <w:lang w:val="en-US"/>
+        </w:rPr>
+      </w:pPr>
+    </w:p>
+    <w:p>
+      <w:pPr>
+        <w:rPr>
+          <w:lang w:val="en-US"/>
+        </w:rPr>
+      </w:pPr>
     </w:p>
     <w:sectPr>
       <w:pgSz w:w="11906" w:h="16838"/>

</xml_diff>